<commit_message>
Day 2, new idea of user rangs
</commit_message>
<xml_diff>
--- a/2. Understanding user needs/2.3. Требования.docx
+++ b/2. Understanding user needs/2.3. Требования.docx
@@ -277,8 +277,6 @@
         </w:rPr>
         <w:t>мемов</w:t>
       </w:r>
-      <w:bookmarkStart w:id="0" w:name="_GoBack"/>
-      <w:bookmarkEnd w:id="0"/>
       <w:proofErr w:type="spellEnd"/>
       <w:r>
         <w:rPr>
@@ -368,6 +366,37 @@
         </w:rPr>
         <w:t>.</w:t>
       </w:r>
+    </w:p>
+    <w:p>
+      <w:pPr>
+        <w:pStyle w:val="10"/>
+        <w:numPr>
+          <w:ilvl w:val="0"/>
+          <w:numId w:val="1"/>
+        </w:numPr>
+        <w:spacing w:line="360" w:lineRule="auto"/>
+        <w:contextualSpacing/>
+        <w:jc w:val="left"/>
+        <w:rPr>
+          <w:rFonts w:ascii="Times New Roman" w:hAnsi="Times New Roman" w:cs="Times New Roman"/>
+          <w:b w:val="0"/>
+          <w:i w:val="0"/>
+          <w:sz w:val="24"/>
+          <w:szCs w:val="24"/>
+        </w:rPr>
+      </w:pPr>
+      <w:r>
+        <w:rPr>
+          <w:rFonts w:ascii="Times New Roman" w:hAnsi="Times New Roman" w:cs="Times New Roman"/>
+          <w:b w:val="0"/>
+          <w:i w:val="0"/>
+          <w:sz w:val="24"/>
+          <w:szCs w:val="24"/>
+        </w:rPr>
+        <w:t>Ввести монетизацию за создание контента посвященного основной тематике социальной сети.</w:t>
+      </w:r>
+      <w:bookmarkStart w:id="0" w:name="_GoBack"/>
+      <w:bookmarkEnd w:id="0"/>
     </w:p>
     <w:p>
       <w:pPr>

</xml_diff>